<commit_message>
update cover and form
</commit_message>
<xml_diff>
--- a/required_docs/cover.docx
+++ b/required_docs/cover.docx
@@ -4,237 +4,242 @@
   <w:body>
     <w:p>
       <w:pPr>
+        <w:pStyle w:val="NormalWeb"/>
         <w:jc w:val="center"/>
         <w:rPr>
+          <w:rFonts w:ascii="MS" w:hAnsi="MS"/>
+          <w:sz w:val="32"/>
+          <w:szCs w:val="32"/>
+        </w:rPr>
+      </w:pPr>
+      <w:r>
+        <w:rPr>
+          <w:rFonts w:ascii="TimesNewRomanPSMT" w:hAnsi="TimesNewRomanPSMT"/>
+          <w:sz w:val="32"/>
+          <w:szCs w:val="32"/>
+        </w:rPr>
+        <w:t>202</w:t>
+      </w:r>
+      <w:r>
+        <w:rPr>
+          <w:rFonts w:ascii="TimesNewRomanPSMT" w:hAnsi="TimesNewRomanPSMT"/>
+          <w:sz w:val="32"/>
+          <w:szCs w:val="32"/>
+          <w:lang w:val="en-US"/>
+        </w:rPr>
+        <w:t>3</w:t>
+      </w:r>
+      <w:r>
+        <w:rPr>
+          <w:rFonts w:ascii="TimesNewRomanPSMT" w:hAnsi="TimesNewRomanPSMT"/>
+          <w:sz w:val="32"/>
+          <w:szCs w:val="32"/>
+        </w:rPr>
+        <w:t xml:space="preserve"> </w:t>
+      </w:r>
+      <w:r>
+        <w:rPr>
+          <w:rFonts w:ascii="ＭＳ 明朝" w:eastAsia="ＭＳ 明朝" w:hAnsi="ＭＳ 明朝" w:cs="ＭＳ 明朝" w:hint="eastAsia"/>
+          <w:sz w:val="32"/>
+          <w:szCs w:val="32"/>
+        </w:rPr>
+        <w:t>年度</w:t>
+      </w:r>
+    </w:p>
+    <w:p>
+      <w:pPr>
+        <w:pStyle w:val="NormalWeb"/>
+        <w:jc w:val="center"/>
+        <w:rPr>
+          <w:sz w:val="32"/>
+          <w:szCs w:val="32"/>
+        </w:rPr>
+      </w:pPr>
+      <w:r>
+        <w:rPr>
+          <w:rFonts w:ascii="ＭＳ 明朝" w:eastAsia="ＭＳ 明朝" w:hAnsi="ＭＳ 明朝" w:cs="ＭＳ 明朝" w:hint="eastAsia"/>
+          <w:sz w:val="32"/>
+          <w:szCs w:val="32"/>
+        </w:rPr>
+        <w:t>博士学位論文</w:t>
+      </w:r>
+    </w:p>
+    <w:p>
+      <w:pPr>
+        <w:rPr>
+          <w:rFonts w:ascii="Times New Roman" w:hAnsi="Times New Roman" w:cs="Times New Roman"/>
           <w:b/>
           <w:bCs/>
-          <w:sz w:val="40"/>
-          <w:szCs w:val="40"/>
-        </w:rPr>
-      </w:pPr>
-      <w:r>
-        <w:rPr>
+          <w:sz w:val="28"/>
+          <w:szCs w:val="28"/>
+        </w:rPr>
+      </w:pPr>
+    </w:p>
+    <w:p>
+      <w:pPr>
+        <w:rPr>
+          <w:rFonts w:ascii="Times New Roman" w:hAnsi="Times New Roman" w:cs="Times New Roman"/>
           <w:b/>
           <w:bCs/>
-          <w:sz w:val="40"/>
-          <w:szCs w:val="40"/>
-        </w:rPr>
-        <w:t xml:space="preserve">Estimating intervention-induced air pollution changes and tracking carbon neutrality progress employing the Digital Earth Systems Approach: Applications and Policy Implications </w:t>
-      </w:r>
-      <w:bookmarkStart w:id="0" w:name="_Hlk152765310"/>
+          <w:sz w:val="28"/>
+          <w:szCs w:val="28"/>
+        </w:rPr>
+      </w:pPr>
     </w:p>
     <w:p>
       <w:pPr>
         <w:jc w:val="center"/>
         <w:rPr>
+          <w:rFonts w:ascii="Times New Roman" w:hAnsi="Times New Roman" w:cs="Times New Roman"/>
           <w:b/>
           <w:bCs/>
-          <w:sz w:val="40"/>
-          <w:szCs w:val="40"/>
-        </w:rPr>
-      </w:pPr>
-      <w:r>
-        <w:rPr>
-          <w:rFonts w:hint="eastAsia"/>
+          <w:sz w:val="28"/>
+          <w:szCs w:val="28"/>
+          <w:lang/>
+        </w:rPr>
+      </w:pPr>
+    </w:p>
+    <w:p>
+      <w:pPr>
+        <w:spacing w:after="840" w:line="276" w:lineRule="auto"/>
+        <w:jc w:val="center"/>
+        <w:rPr>
+          <w:rFonts w:ascii="Times New Roman" w:hAnsi="Times New Roman" w:cs="Times New Roman"/>
           <w:b/>
           <w:bCs/>
-          <w:sz w:val="40"/>
-          <w:szCs w:val="40"/>
-        </w:rPr>
-        <w:t>（デジタル</w:t>
-      </w:r>
-      <w:r>
-        <w:rPr>
-          <w:rFonts w:hint="eastAsia"/>
+        </w:rPr>
+      </w:pPr>
+      <w:r>
+        <w:rPr>
+          <w:rFonts w:ascii="Times New Roman" w:hAnsi="Times New Roman" w:cs="Times New Roman"/>
           <w:b/>
           <w:bCs/>
-          <w:sz w:val="40"/>
-          <w:szCs w:val="40"/>
-        </w:rPr>
-        <w:t xml:space="preserve"> </w:t>
-      </w:r>
-      <w:r>
-        <w:rPr>
-          <w:rFonts w:hint="eastAsia"/>
+        </w:rPr>
+        <w:t>E</w:t>
+      </w:r>
+      <w:r>
+        <w:rPr>
+          <w:rFonts w:ascii="Times New Roman" w:hAnsi="Times New Roman" w:cs="Times New Roman"/>
           <w:b/>
           <w:bCs/>
-          <w:sz w:val="40"/>
-          <w:szCs w:val="40"/>
-        </w:rPr>
-        <w:t>アース</w:t>
-      </w:r>
-      <w:r>
-        <w:rPr>
-          <w:rFonts w:hint="eastAsia"/>
+        </w:rPr>
+        <w:t>stimating intervention-induced air pollution changes and tracking carbon neutrality progress employing the Digital Earth Systems Approach: Applications and Policy Implications</w:t>
+      </w:r>
+    </w:p>
+    <w:p>
+      <w:pPr>
+        <w:spacing w:before="100" w:beforeAutospacing="1" w:after="100" w:afterAutospacing="1"/>
+        <w:jc w:val="center"/>
+        <w:rPr>
+          <w:rFonts w:ascii="ＭＳ 明朝" w:eastAsia="ＭＳ 明朝" w:hAnsi="ＭＳ 明朝" w:cs="ＭＳ 明朝"/>
+          <w:lang w:eastAsia="ja-JP"/>
+        </w:rPr>
+      </w:pPr>
+      <w:r>
+        <w:rPr>
+          <w:rFonts w:ascii="ＭＳ 明朝" w:eastAsia="ＭＳ 明朝" w:hAnsi="ＭＳ 明朝" w:cs="ＭＳ 明朝" w:hint="eastAsia"/>
+          <w:lang w:eastAsia="ja-JP"/>
+        </w:rPr>
+        <w:t>デジタル アース システムズ アプローチによる「介入事象がもたらした大気汚染の変化推定」と「カーボン ニュートラルの進捗状況の追跡」: その応用、政策への示唆</w:t>
+      </w:r>
+    </w:p>
+    <w:p>
+      <w:pPr>
+        <w:spacing w:before="100" w:beforeAutospacing="1" w:after="100" w:afterAutospacing="1"/>
+        <w:contextualSpacing/>
+        <w:rPr>
+          <w:rFonts w:ascii="ＭＳ 明朝" w:eastAsia="ＭＳ 明朝" w:hAnsi="ＭＳ 明朝" w:cs="ＭＳ 明朝"/>
+          <w:lang w:eastAsia="ja-JP"/>
+        </w:rPr>
+      </w:pPr>
+    </w:p>
+    <w:p>
+      <w:pPr>
+        <w:spacing w:before="100" w:beforeAutospacing="1" w:after="100" w:afterAutospacing="1"/>
+        <w:contextualSpacing/>
+        <w:rPr>
+          <w:rFonts w:ascii="ＭＳ 明朝" w:eastAsia="ＭＳ 明朝" w:hAnsi="ＭＳ 明朝" w:cs="ＭＳ 明朝" w:hint="eastAsia"/>
+          <w:lang w:eastAsia="ja-JP"/>
+        </w:rPr>
+      </w:pPr>
+    </w:p>
+    <w:p>
+      <w:pPr>
+        <w:spacing w:before="100" w:beforeAutospacing="1" w:after="100" w:afterAutospacing="1"/>
+        <w:contextualSpacing/>
+        <w:jc w:val="center"/>
+        <w:rPr>
+          <w:rFonts w:ascii="MS" w:eastAsia="Times New Roman" w:hAnsi="MS" w:cs="Times New Roman"/>
+          <w:lang w:eastAsia="ja-JP"/>
+        </w:rPr>
+      </w:pPr>
+      <w:r>
+        <w:rPr>
+          <w:rFonts w:ascii="ＭＳ 明朝" w:eastAsia="ＭＳ 明朝" w:hAnsi="ＭＳ 明朝" w:cs="ＭＳ 明朝" w:hint="eastAsia"/>
+          <w:lang w:eastAsia="ja-JP"/>
+        </w:rPr>
+        <w:t>中部大学大学院</w:t>
+      </w:r>
+    </w:p>
+    <w:p>
+      <w:pPr>
+        <w:spacing w:before="100" w:beforeAutospacing="1" w:after="100" w:afterAutospacing="1"/>
+        <w:contextualSpacing/>
+        <w:jc w:val="center"/>
+        <w:rPr>
+          <w:rFonts w:ascii="Times New Roman" w:eastAsia="Times New Roman" w:hAnsi="Times New Roman" w:cs="Times New Roman"/>
+          <w:lang w:eastAsia="ja-JP"/>
+        </w:rPr>
+      </w:pPr>
+      <w:r>
+        <w:rPr>
+          <w:rFonts w:ascii="ＭＳ 明朝" w:eastAsia="ＭＳ 明朝" w:hAnsi="ＭＳ 明朝" w:cs="ＭＳ 明朝" w:hint="eastAsia"/>
+          <w:lang w:eastAsia="ja-JP"/>
+        </w:rPr>
+        <w:t>工学研究科</w:t>
+      </w:r>
+      <w:r>
+        <w:rPr>
+          <w:rFonts w:ascii="MS" w:eastAsia="Times New Roman" w:hAnsi="MS" w:cs="Times New Roman"/>
+          <w:lang w:eastAsia="ja-JP"/>
+        </w:rPr>
+        <w:t xml:space="preserve"> </w:t>
+      </w:r>
+      <w:r>
+        <w:rPr>
+          <w:rFonts w:ascii="ＭＳ 明朝" w:eastAsia="ＭＳ 明朝" w:hAnsi="ＭＳ 明朝" w:cs="ＭＳ 明朝" w:hint="eastAsia"/>
+          <w:lang w:eastAsia="ja-JP"/>
+        </w:rPr>
+        <w:t>創造エネルギー理学専攻</w:t>
+      </w:r>
+    </w:p>
+    <w:p>
+      <w:pPr>
+        <w:spacing w:before="100" w:beforeAutospacing="1" w:after="100" w:afterAutospacing="1"/>
+        <w:contextualSpacing/>
+        <w:jc w:val="center"/>
+        <w:rPr>
+          <w:rFonts w:ascii="Times New Roman" w:eastAsia="Times New Roman" w:hAnsi="Times New Roman" w:cs="Times New Roman" w:hint="eastAsia"/>
           <w:b/>
           <w:bCs/>
-          <w:sz w:val="40"/>
-          <w:szCs w:val="40"/>
-        </w:rPr>
-        <w:t xml:space="preserve"> </w:t>
-      </w:r>
-      <w:r>
-        <w:rPr>
-          <w:rFonts w:hint="eastAsia"/>
+          <w:lang w:eastAsia="ja-JP"/>
+        </w:rPr>
+      </w:pPr>
+      <w:r>
+        <w:rPr>
+          <w:rFonts w:ascii="TimesNewRomanPSMT" w:eastAsia="Times New Roman" w:hAnsi="TimesNewRomanPSMT" w:cs="Times New Roman"/>
           <w:b/>
           <w:bCs/>
-          <w:sz w:val="40"/>
-          <w:szCs w:val="40"/>
-        </w:rPr>
-        <w:t>システムズ</w:t>
-      </w:r>
-      <w:r>
-        <w:rPr>
-          <w:rFonts w:hint="eastAsia"/>
-          <w:b/>
-          <w:bCs/>
-          <w:sz w:val="40"/>
-          <w:szCs w:val="40"/>
-        </w:rPr>
-        <w:t xml:space="preserve"> </w:t>
-      </w:r>
-      <w:r>
-        <w:rPr>
-          <w:rFonts w:hint="eastAsia"/>
-          <w:b/>
-          <w:bCs/>
-          <w:sz w:val="40"/>
-          <w:szCs w:val="40"/>
-        </w:rPr>
-        <w:t>アプローチによる「介入事象がもたらした大気汚染の変化推定」と「カーボン</w:t>
-      </w:r>
-      <w:r>
-        <w:rPr>
-          <w:rFonts w:hint="eastAsia"/>
-          <w:b/>
-          <w:bCs/>
-          <w:sz w:val="40"/>
-          <w:szCs w:val="40"/>
-        </w:rPr>
-        <w:t xml:space="preserve"> </w:t>
-      </w:r>
-      <w:r>
-        <w:rPr>
-          <w:rFonts w:hint="eastAsia"/>
-          <w:b/>
-          <w:bCs/>
-          <w:sz w:val="40"/>
-          <w:szCs w:val="40"/>
-        </w:rPr>
-        <w:t>ニュートラルの進捗状況の追跡」</w:t>
-      </w:r>
-      <w:r>
-        <w:rPr>
-          <w:b/>
-          <w:bCs/>
-          <w:sz w:val="40"/>
-          <w:szCs w:val="40"/>
-        </w:rPr>
-        <w:t xml:space="preserve">: </w:t>
-      </w:r>
-      <w:r>
-        <w:rPr>
-          <w:rFonts w:hint="eastAsia"/>
-          <w:b/>
-          <w:bCs/>
-          <w:sz w:val="40"/>
-          <w:szCs w:val="40"/>
-        </w:rPr>
-        <w:t>その応用、政策への示唆）</w:t>
-      </w:r>
-      <w:bookmarkEnd w:id="0"/>
-    </w:p>
-    <w:p>
-      <w:pPr>
-        <w:jc w:val="center"/>
-        <w:rPr>
-          <w:b/>
-          <w:bCs/>
-          <w:sz w:val="32"/>
-          <w:szCs w:val="32"/>
-        </w:rPr>
-      </w:pPr>
-    </w:p>
-    <w:p>
-      <w:pPr>
-        <w:jc w:val="center"/>
-        <w:rPr>
-          <w:b/>
-          <w:bCs/>
-          <w:sz w:val="32"/>
-          <w:szCs w:val="32"/>
-        </w:rPr>
-      </w:pPr>
-    </w:p>
-    <w:p>
-      <w:pPr>
-        <w:jc w:val="center"/>
-        <w:rPr>
-          <w:b/>
-          <w:bCs/>
-          <w:sz w:val="32"/>
-          <w:szCs w:val="32"/>
-        </w:rPr>
-      </w:pPr>
-    </w:p>
-    <w:p>
-      <w:pPr>
-        <w:jc w:val="center"/>
-        <w:rPr>
-          <w:b/>
-          <w:bCs/>
-          <w:sz w:val="32"/>
-          <w:szCs w:val="32"/>
-        </w:rPr>
-      </w:pPr>
-    </w:p>
-    <w:p>
-      <w:pPr>
-        <w:jc w:val="center"/>
-        <w:rPr>
-          <w:b/>
-          <w:bCs/>
-          <w:sz w:val="52"/>
-          <w:szCs w:val="52"/>
-        </w:rPr>
-      </w:pPr>
-    </w:p>
-    <w:p>
-      <w:pPr>
-        <w:jc w:val="center"/>
-        <w:rPr>
-          <w:b/>
-          <w:bCs/>
-          <w:sz w:val="52"/>
-          <w:szCs w:val="52"/>
-        </w:rPr>
-      </w:pPr>
-    </w:p>
-    <w:p>
-      <w:pPr>
-        <w:jc w:val="center"/>
-        <w:rPr>
-          <w:b/>
-          <w:bCs/>
-          <w:sz w:val="72"/>
-          <w:szCs w:val="72"/>
-        </w:rPr>
-      </w:pPr>
-      <w:r>
-        <w:rPr>
-          <w:b/>
-          <w:bCs/>
-          <w:sz w:val="72"/>
-          <w:szCs w:val="72"/>
-        </w:rPr>
-        <w:t>PHAN ANH</w:t>
+          <w:lang w:eastAsia="ja-JP"/>
+        </w:rPr>
+        <w:t>Phan Anh</w:t>
       </w:r>
     </w:p>
     <w:sectPr>
-      <w:pgSz w:w="11906" w:h="16838"/>
-      <w:pgMar w:top="1985" w:right="1701" w:bottom="1701" w:left="1701" w:header="708" w:footer="708" w:gutter="0"/>
-      <w:cols w:space="708"/>
-      <w:docGrid w:linePitch="360"/>
+      <w:pgSz w:w="12240" w:h="15840"/>
+      <w:pgMar w:top="1440" w:right="1440" w:bottom="1440" w:left="1440" w:header="851" w:footer="992" w:gutter="0"/>
+      <w:cols w:space="425"/>
+      <w:docGrid w:type="lines" w:linePitch="360"/>
     </w:sectPr>
   </w:body>
 </w:document>
@@ -245,29 +250,23 @@
   <w:docDefaults>
     <w:rPrDefault>
       <w:rPr>
-        <w:rFonts w:asciiTheme="minorHAnsi" w:eastAsiaTheme="minorEastAsia" w:hAnsiTheme="minorHAnsi" w:cstheme="minorBidi"/>
-        <w:sz w:val="22"/>
-        <w:szCs w:val="22"/>
-        <w:lang w:val="en-GB" w:eastAsia="ja-JP" w:bidi="ar-SA"/>
+        <w:rFonts w:ascii="CordiaUPC" w:eastAsia="游明朝" w:hAnsi="CordiaUPC" w:cs="Angsana New"/>
+        <w:lang w:eastAsia="ja-JP" w:bidi="th-TH"/>
       </w:rPr>
     </w:rPrDefault>
-    <w:pPrDefault>
-      <w:pPr>
-        <w:spacing w:after="160" w:line="259" w:lineRule="auto"/>
-      </w:pPr>
-    </w:pPrDefault>
+    <w:pPrDefault/>
   </w:docDefaults>
   <w:latentStyles w:defLockedState="0" w:defUIPriority="99" w:defSemiHidden="0" w:defUnhideWhenUsed="0" w:defQFormat="0" w:count="376">
     <w:lsdException w:name="Normal" w:uiPriority="0" w:qFormat="1"/>
-    <w:lsdException w:name="heading 1" w:uiPriority="9" w:qFormat="1"/>
-    <w:lsdException w:name="heading 2" w:semiHidden="1" w:uiPriority="9" w:unhideWhenUsed="1" w:qFormat="1"/>
-    <w:lsdException w:name="heading 3" w:semiHidden="1" w:uiPriority="9" w:unhideWhenUsed="1" w:qFormat="1"/>
-    <w:lsdException w:name="heading 4" w:semiHidden="1" w:uiPriority="9" w:unhideWhenUsed="1" w:qFormat="1"/>
-    <w:lsdException w:name="heading 5" w:semiHidden="1" w:uiPriority="9" w:unhideWhenUsed="1" w:qFormat="1"/>
-    <w:lsdException w:name="heading 6" w:semiHidden="1" w:uiPriority="9" w:unhideWhenUsed="1" w:qFormat="1"/>
-    <w:lsdException w:name="heading 7" w:semiHidden="1" w:uiPriority="9" w:unhideWhenUsed="1" w:qFormat="1"/>
-    <w:lsdException w:name="heading 8" w:semiHidden="1" w:uiPriority="9" w:unhideWhenUsed="1" w:qFormat="1"/>
-    <w:lsdException w:name="heading 9" w:semiHidden="1" w:uiPriority="9" w:unhideWhenUsed="1" w:qFormat="1"/>
+    <w:lsdException w:name="heading 1" w:uiPriority="0" w:qFormat="1"/>
+    <w:lsdException w:name="heading 2" w:semiHidden="1" w:uiPriority="0" w:unhideWhenUsed="1" w:qFormat="1"/>
+    <w:lsdException w:name="heading 3" w:semiHidden="1" w:uiPriority="0" w:unhideWhenUsed="1" w:qFormat="1"/>
+    <w:lsdException w:name="heading 4" w:semiHidden="1" w:uiPriority="0" w:unhideWhenUsed="1" w:qFormat="1"/>
+    <w:lsdException w:name="heading 5" w:semiHidden="1" w:uiPriority="0" w:unhideWhenUsed="1" w:qFormat="1"/>
+    <w:lsdException w:name="heading 6" w:semiHidden="1" w:uiPriority="0" w:unhideWhenUsed="1" w:qFormat="1"/>
+    <w:lsdException w:name="heading 7" w:semiHidden="1" w:uiPriority="0" w:unhideWhenUsed="1" w:qFormat="1"/>
+    <w:lsdException w:name="heading 8" w:semiHidden="1" w:uiPriority="0" w:unhideWhenUsed="1" w:qFormat="1"/>
+    <w:lsdException w:name="heading 9" w:semiHidden="1" w:uiPriority="0" w:unhideWhenUsed="1" w:qFormat="1"/>
     <w:lsdException w:name="index 1" w:semiHidden="1" w:unhideWhenUsed="1"/>
     <w:lsdException w:name="index 2" w:semiHidden="1" w:unhideWhenUsed="1"/>
     <w:lsdException w:name="index 3" w:semiHidden="1" w:unhideWhenUsed="1"/>
@@ -292,7 +291,7 @@
     <w:lsdException w:name="header" w:semiHidden="1" w:unhideWhenUsed="1"/>
     <w:lsdException w:name="footer" w:semiHidden="1" w:unhideWhenUsed="1"/>
     <w:lsdException w:name="index heading" w:semiHidden="1" w:unhideWhenUsed="1"/>
-    <w:lsdException w:name="caption" w:semiHidden="1" w:uiPriority="35" w:unhideWhenUsed="1" w:qFormat="1"/>
+    <w:lsdException w:name="caption" w:semiHidden="1" w:uiPriority="0" w:unhideWhenUsed="1" w:qFormat="1"/>
     <w:lsdException w:name="table of figures" w:semiHidden="1" w:unhideWhenUsed="1"/>
     <w:lsdException w:name="envelope address" w:semiHidden="1" w:unhideWhenUsed="1"/>
     <w:lsdException w:name="envelope return" w:semiHidden="1" w:unhideWhenUsed="1"/>
@@ -320,7 +319,7 @@
     <w:lsdException w:name="List Number 3" w:semiHidden="1" w:unhideWhenUsed="1"/>
     <w:lsdException w:name="List Number 4" w:semiHidden="1" w:unhideWhenUsed="1"/>
     <w:lsdException w:name="List Number 5" w:semiHidden="1" w:unhideWhenUsed="1"/>
-    <w:lsdException w:name="Title" w:uiPriority="10" w:qFormat="1"/>
+    <w:lsdException w:name="Title" w:uiPriority="0" w:qFormat="1"/>
     <w:lsdException w:name="Closing" w:semiHidden="1" w:unhideWhenUsed="1"/>
     <w:lsdException w:name="Signature" w:semiHidden="1" w:unhideWhenUsed="1"/>
     <w:lsdException w:name="Default Paragraph Font" w:semiHidden="1" w:uiPriority="1" w:unhideWhenUsed="1"/>
@@ -332,7 +331,7 @@
     <w:lsdException w:name="List Continue 4" w:semiHidden="1" w:unhideWhenUsed="1"/>
     <w:lsdException w:name="List Continue 5" w:semiHidden="1" w:unhideWhenUsed="1"/>
     <w:lsdException w:name="Message Header" w:semiHidden="1" w:unhideWhenUsed="1"/>
-    <w:lsdException w:name="Subtitle" w:uiPriority="11" w:qFormat="1"/>
+    <w:lsdException w:name="Subtitle" w:uiPriority="0" w:qFormat="1"/>
     <w:lsdException w:name="Salutation" w:semiHidden="1" w:unhideWhenUsed="1"/>
     <w:lsdException w:name="Date" w:semiHidden="1" w:unhideWhenUsed="1"/>
     <w:lsdException w:name="Body Text First Indent" w:semiHidden="1" w:unhideWhenUsed="1"/>
@@ -345,8 +344,8 @@
     <w:lsdException w:name="Block Text" w:semiHidden="1" w:unhideWhenUsed="1"/>
     <w:lsdException w:name="Hyperlink" w:semiHidden="1" w:unhideWhenUsed="1"/>
     <w:lsdException w:name="FollowedHyperlink" w:semiHidden="1" w:unhideWhenUsed="1"/>
-    <w:lsdException w:name="Strong" w:uiPriority="22" w:qFormat="1"/>
-    <w:lsdException w:name="Emphasis" w:uiPriority="20" w:qFormat="1"/>
+    <w:lsdException w:name="Strong" w:uiPriority="0" w:qFormat="1"/>
+    <w:lsdException w:name="Emphasis" w:uiPriority="0" w:qFormat="1"/>
     <w:lsdException w:name="Document Map" w:semiHidden="1" w:unhideWhenUsed="1"/>
     <w:lsdException w:name="Plain Text" w:semiHidden="1" w:unhideWhenUsed="1"/>
     <w:lsdException w:name="E-mail Signature" w:semiHidden="1" w:unhideWhenUsed="1"/>
@@ -638,6 +637,13 @@
   <w:style w:type="paragraph" w:default="1" w:styleId="Normal">
     <w:name w:val="Normal"/>
     <w:qFormat/>
+    <w:rsid w:val="00D040A1"/>
+    <w:rPr>
+      <w:rFonts w:ascii="AngsanaUPC" w:hAnsi="AngsanaUPC" w:cs="AngsanaUPC"/>
+      <w:sz w:val="32"/>
+      <w:szCs w:val="32"/>
+      <w:lang w:val="en-US" w:eastAsia="zh-CN"/>
+    </w:rPr>
   </w:style>
   <w:style w:type="character" w:default="1" w:styleId="DefaultParagraphFont">
     <w:name w:val="Default Paragraph Font"/>
@@ -665,6 +671,69 @@
     <w:uiPriority w:val="99"/>
     <w:semiHidden/>
     <w:unhideWhenUsed/>
+  </w:style>
+  <w:style w:type="paragraph" w:styleId="NormalWeb">
+    <w:name w:val="Normal (Web)"/>
+    <w:basedOn w:val="Normal"/>
+    <w:uiPriority w:val="99"/>
+    <w:semiHidden/>
+    <w:unhideWhenUsed/>
+    <w:rsid w:val="002A08D7"/>
+    <w:pPr>
+      <w:spacing w:before="100" w:beforeAutospacing="1" w:after="100" w:afterAutospacing="1"/>
+    </w:pPr>
+    <w:rPr>
+      <w:rFonts w:ascii="Times New Roman" w:eastAsia="Times New Roman" w:hAnsi="Times New Roman" w:cs="Times New Roman"/>
+      <w:sz w:val="24"/>
+      <w:szCs w:val="24"/>
+      <w:lang w:eastAsia="ja-JP"/>
+    </w:rPr>
+  </w:style>
+  <w:style w:type="paragraph" w:styleId="HTMLPreformatted">
+    <w:name w:val="HTML Preformatted"/>
+    <w:basedOn w:val="Normal"/>
+    <w:link w:val="HTMLPreformattedChar"/>
+    <w:uiPriority w:val="99"/>
+    <w:semiHidden/>
+    <w:unhideWhenUsed/>
+    <w:rsid w:val="002A08D7"/>
+    <w:pPr>
+      <w:tabs>
+        <w:tab w:val="left" w:pos="916"/>
+        <w:tab w:val="left" w:pos="1832"/>
+        <w:tab w:val="left" w:pos="2748"/>
+        <w:tab w:val="left" w:pos="3664"/>
+        <w:tab w:val="left" w:pos="4580"/>
+        <w:tab w:val="left" w:pos="5496"/>
+        <w:tab w:val="left" w:pos="6412"/>
+        <w:tab w:val="left" w:pos="7328"/>
+        <w:tab w:val="left" w:pos="8244"/>
+        <w:tab w:val="left" w:pos="9160"/>
+        <w:tab w:val="left" w:pos="10076"/>
+        <w:tab w:val="left" w:pos="10992"/>
+        <w:tab w:val="left" w:pos="11908"/>
+        <w:tab w:val="left" w:pos="12824"/>
+        <w:tab w:val="left" w:pos="13740"/>
+        <w:tab w:val="left" w:pos="14656"/>
+      </w:tabs>
+    </w:pPr>
+    <w:rPr>
+      <w:rFonts w:ascii="Courier New" w:eastAsia="Times New Roman" w:hAnsi="Courier New" w:cs="Courier New"/>
+      <w:sz w:val="20"/>
+      <w:szCs w:val="20"/>
+      <w:lang w:eastAsia="ja-JP"/>
+    </w:rPr>
+  </w:style>
+  <w:style w:type="character" w:customStyle="1" w:styleId="HTMLPreformattedChar">
+    <w:name w:val="HTML Preformatted Char"/>
+    <w:basedOn w:val="DefaultParagraphFont"/>
+    <w:link w:val="HTMLPreformatted"/>
+    <w:uiPriority w:val="99"/>
+    <w:semiHidden/>
+    <w:rsid w:val="002A08D7"/>
+    <w:rPr>
+      <w:rFonts w:ascii="Courier New" w:eastAsia="Times New Roman" w:hAnsi="Courier New" w:cs="Courier New"/>
+    </w:rPr>
   </w:style>
 </w:styles>
 </file>

</xml_diff>